<commit_message>
business issue understanding, modeling
</commit_message>
<xml_diff>
--- a/DA_Business/project/p2_mailing/项目二：预测邮寄产品目录带来的收入增长/template.docx
+++ b/DA_Business/project/p2_mailing/项目二：预测邮寄产品目录带来的收入增长/template.docx
@@ -1,6 +1,6 @@
 
 <file path=word/document.xml><?xml version="1.0" encoding="utf-8"?>
-<w:document xmlns:wpc="http://schemas.microsoft.com/office/word/2010/wordprocessingCanvas" xmlns:mo="http://schemas.microsoft.com/office/mac/office/2008/main" xmlns:mc="http://schemas.openxmlformats.org/markup-compatibility/2006" xmlns:mv="urn:schemas-microsoft-com:mac:vml" xmlns:o="urn:schemas-microsoft-com:office:office" xmlns:r="http://schemas.openxmlformats.org/officeDocument/2006/relationships" xmlns:m="http://schemas.openxmlformats.org/officeDocument/2006/math" xmlns:v="urn:schemas-microsoft-com:vml" xmlns:wp14="http://schemas.microsoft.com/office/word/2010/wordprocessingDrawing" xmlns:wp="http://schemas.openxmlformats.org/drawingml/2006/wordprocessingDrawing" xmlns:w10="urn:schemas-microsoft-com:office:word" xmlns:w="http://schemas.openxmlformats.org/wordprocessingml/2006/main" xmlns:w14="http://schemas.microsoft.com/office/word/2010/wordml" xmlns:w15="http://schemas.microsoft.com/office/word/2012/wordml" xmlns:wpg="http://schemas.microsoft.com/office/word/2010/wordprocessingGroup" xmlns:wpi="http://schemas.microsoft.com/office/word/2010/wordprocessingInk" xmlns:wne="http://schemas.microsoft.com/office/word/2006/wordml" xmlns:wps="http://schemas.microsoft.com/office/word/2010/wordprocessingShape" mc:Ignorable="w14 w15 wp14">
+<w:document xmlns:wpc="http://schemas.microsoft.com/office/word/2010/wordprocessingCanvas" xmlns:cx="http://schemas.microsoft.com/office/drawing/2014/chartex" xmlns:cx1="http://schemas.microsoft.com/office/drawing/2015/9/8/chartex" xmlns:cx2="http://schemas.microsoft.com/office/drawing/2015/10/21/chartex" xmlns:cx3="http://schemas.microsoft.com/office/drawing/2016/5/9/chartex" xmlns:cx4="http://schemas.microsoft.com/office/drawing/2016/5/10/chartex" xmlns:cx5="http://schemas.microsoft.com/office/drawing/2016/5/11/chartex" xmlns:cx6="http://schemas.microsoft.com/office/drawing/2016/5/12/chartex" xmlns:cx7="http://schemas.microsoft.com/office/drawing/2016/5/13/chartex" xmlns:cx8="http://schemas.microsoft.com/office/drawing/2016/5/14/chartex" xmlns:mc="http://schemas.openxmlformats.org/markup-compatibility/2006" xmlns:aink="http://schemas.microsoft.com/office/drawing/2016/ink" xmlns:am3d="http://schemas.microsoft.com/office/drawing/2017/model3d" xmlns:o="urn:schemas-microsoft-com:office:office" xmlns:r="http://schemas.openxmlformats.org/officeDocument/2006/relationships" xmlns:m="http://schemas.openxmlformats.org/officeDocument/2006/math" xmlns:v="urn:schemas-microsoft-com:vml" xmlns:wp14="http://schemas.microsoft.com/office/word/2010/wordprocessingDrawing" xmlns:wp="http://schemas.openxmlformats.org/drawingml/2006/wordprocessingDrawing" xmlns:w10="urn:schemas-microsoft-com:office:word" xmlns:w="http://schemas.openxmlformats.org/wordprocessingml/2006/main" xmlns:w14="http://schemas.microsoft.com/office/word/2010/wordml" xmlns:w15="http://schemas.microsoft.com/office/word/2012/wordml" xmlns:w16cid="http://schemas.microsoft.com/office/word/2016/wordml/cid" xmlns:w16se="http://schemas.microsoft.com/office/word/2015/wordml/symex" xmlns:wpg="http://schemas.microsoft.com/office/word/2010/wordprocessingGroup" xmlns:wpi="http://schemas.microsoft.com/office/word/2010/wordprocessingInk" xmlns:wne="http://schemas.microsoft.com/office/word/2006/wordml" xmlns:wps="http://schemas.microsoft.com/office/word/2010/wordprocessingShape" mc:Ignorable="w14 w15 w16se w16cid wp14">
   <w:background w:color="FFFFFF"/>
   <w:body>
     <w:p>
@@ -122,7 +122,7 @@
     </w:p>
     <w:p>
       <w:pPr>
-        <w:pStyle w:val="Heading2"/>
+        <w:pStyle w:val="2"/>
         <w:keepNext w:val="0"/>
         <w:keepLines w:val="0"/>
         <w:spacing w:before="240" w:after="40"/>
@@ -136,7 +136,7 @@
     </w:p>
     <w:p>
       <w:pPr>
-        <w:pStyle w:val="Heading2"/>
+        <w:pStyle w:val="2"/>
         <w:keepNext w:val="0"/>
         <w:keepLines w:val="0"/>
         <w:spacing w:before="240" w:after="40"/>
@@ -257,7 +257,7 @@
     </w:p>
     <w:p>
       <w:pPr>
-        <w:pStyle w:val="Heading3"/>
+        <w:pStyle w:val="3"/>
         <w:contextualSpacing w:val="0"/>
         <w:rPr>
           <w:lang w:eastAsia="zh-CN"/>
@@ -330,7 +330,115 @@
         <w:rPr>
           <w:lang w:eastAsia="zh-CN"/>
         </w:rPr>
-        <w:t>需要作出什么样的决策？</w:t>
+        <w:t>需要</w:t>
+      </w:r>
+      <w:proofErr w:type="gramStart"/>
+      <w:r>
+        <w:rPr>
+          <w:lang w:eastAsia="zh-CN"/>
+        </w:rPr>
+        <w:t>作出</w:t>
+      </w:r>
+      <w:proofErr w:type="gramEnd"/>
+      <w:r>
+        <w:rPr>
+          <w:lang w:eastAsia="zh-CN"/>
+        </w:rPr>
+        <w:t>什么样的决策？</w:t>
+      </w:r>
+    </w:p>
+    <w:p>
+      <w:pPr>
+        <w:pStyle w:val="Normal1"/>
+        <w:ind w:left="720"/>
+        <w:contextualSpacing/>
+        <w:rPr>
+          <w:rFonts w:hint="eastAsia"/>
+          <w:color w:val="FF0000"/>
+          <w:lang w:eastAsia="zh-CN"/>
+        </w:rPr>
+      </w:pPr>
+      <w:r>
+        <w:rPr>
+          <w:rFonts w:hint="eastAsia"/>
+          <w:color w:val="FF0000"/>
+          <w:lang w:eastAsia="zh-CN"/>
+        </w:rPr>
+        <w:t>需要</w:t>
+      </w:r>
+      <w:proofErr w:type="gramStart"/>
+      <w:r>
+        <w:rPr>
+          <w:rFonts w:hint="eastAsia"/>
+          <w:color w:val="FF0000"/>
+          <w:lang w:eastAsia="zh-CN"/>
+        </w:rPr>
+        <w:t>作出</w:t>
+      </w:r>
+      <w:proofErr w:type="gramEnd"/>
+      <w:r>
+        <w:rPr>
+          <w:rFonts w:hint="eastAsia"/>
+          <w:color w:val="FF0000"/>
+          <w:lang w:eastAsia="zh-CN"/>
+        </w:rPr>
+        <w:t>的决策通过预测向</w:t>
+      </w:r>
+      <w:r>
+        <w:rPr>
+          <w:rFonts w:hint="eastAsia"/>
+          <w:color w:val="FF0000"/>
+          <w:lang w:eastAsia="zh-CN"/>
+        </w:rPr>
+        <w:t>250</w:t>
+      </w:r>
+      <w:r>
+        <w:rPr>
+          <w:rFonts w:hint="eastAsia"/>
+          <w:color w:val="FF0000"/>
+          <w:lang w:eastAsia="zh-CN"/>
+        </w:rPr>
+        <w:t>名客户寄送产品目录册的盈利，</w:t>
+      </w:r>
+      <w:r>
+        <w:rPr>
+          <w:rFonts w:hint="eastAsia"/>
+          <w:color w:val="FF0000"/>
+          <w:lang w:eastAsia="zh-CN"/>
+        </w:rPr>
+        <w:t>建议管理层</w:t>
+      </w:r>
+      <w:r>
+        <w:rPr>
+          <w:rFonts w:hint="eastAsia"/>
+          <w:color w:val="FF0000"/>
+          <w:lang w:eastAsia="zh-CN"/>
+        </w:rPr>
+        <w:t>是否</w:t>
+      </w:r>
+      <w:r>
+        <w:rPr>
+          <w:rFonts w:hint="eastAsia"/>
+          <w:color w:val="FF0000"/>
+          <w:lang w:eastAsia="zh-CN"/>
+        </w:rPr>
+        <w:t>向新增的</w:t>
+      </w:r>
+      <w:r>
+        <w:rPr>
+          <w:rFonts w:hint="eastAsia"/>
+          <w:color w:val="FF0000"/>
+          <w:lang w:eastAsia="zh-CN"/>
+        </w:rPr>
+        <w:t>他们</w:t>
+      </w:r>
+      <w:r>
+        <w:rPr>
+          <w:rFonts w:hint="eastAsia"/>
+          <w:color w:val="FF0000"/>
+          <w:lang w:eastAsia="zh-CN"/>
+        </w:rPr>
+        <w:t>寄送产品目录册。</w:t>
       </w:r>
     </w:p>
     <w:p>
@@ -354,11 +462,19 @@
           <w:lang w:eastAsia="zh-CN"/>
         </w:rPr>
       </w:pPr>
-      <w:r>
-        <w:rPr>
-          <w:lang w:eastAsia="zh-CN"/>
-        </w:rPr>
-        <w:t>作出这些决策需要</w:t>
+      <w:proofErr w:type="gramStart"/>
+      <w:r>
+        <w:rPr>
+          <w:lang w:eastAsia="zh-CN"/>
+        </w:rPr>
+        <w:t>作出</w:t>
+      </w:r>
+      <w:proofErr w:type="gramEnd"/>
+      <w:r>
+        <w:rPr>
+          <w:lang w:eastAsia="zh-CN"/>
+        </w:rPr>
+        <w:t>这些决策需要</w:t>
       </w:r>
       <w:r>
         <w:rPr>
@@ -377,14 +493,89 @@
     <w:p>
       <w:pPr>
         <w:pStyle w:val="Normal1"/>
-        <w:rPr>
-          <w:lang w:eastAsia="zh-CN"/>
-        </w:rPr>
-      </w:pPr>
-    </w:p>
-    <w:p>
-      <w:pPr>
-        <w:pStyle w:val="Heading2"/>
+        <w:ind w:left="720"/>
+        <w:contextualSpacing/>
+        <w:rPr>
+          <w:rFonts w:hint="eastAsia"/>
+          <w:lang w:eastAsia="zh-CN"/>
+        </w:rPr>
+      </w:pPr>
+      <w:r>
+        <w:rPr>
+          <w:rFonts w:hint="eastAsia"/>
+          <w:color w:val="FF0000"/>
+          <w:lang w:eastAsia="zh-CN"/>
+        </w:rPr>
+        <w:t>新一批客户的基本情况、购买的概率、</w:t>
+      </w:r>
+      <w:r>
+        <w:rPr>
+          <w:rFonts w:hint="eastAsia"/>
+          <w:color w:val="FF0000"/>
+          <w:lang w:eastAsia="zh-CN"/>
+        </w:rPr>
+        <w:t>预测</w:t>
+      </w:r>
+      <w:r>
+        <w:rPr>
+          <w:rFonts w:hint="eastAsia"/>
+          <w:color w:val="FF0000"/>
+          <w:lang w:eastAsia="zh-CN"/>
+        </w:rPr>
+        <w:t>的</w:t>
+      </w:r>
+      <w:r>
+        <w:rPr>
+          <w:rFonts w:hint="eastAsia"/>
+          <w:color w:val="FF0000"/>
+          <w:lang w:eastAsia="zh-CN"/>
+        </w:rPr>
+        <w:t>购买</w:t>
+      </w:r>
+      <w:r>
+        <w:rPr>
+          <w:rFonts w:hint="eastAsia"/>
+          <w:color w:val="FF0000"/>
+          <w:lang w:eastAsia="zh-CN"/>
+        </w:rPr>
+        <w:t>总价</w:t>
+      </w:r>
+      <w:r>
+        <w:rPr>
+          <w:rFonts w:hint="eastAsia"/>
+          <w:color w:val="FF0000"/>
+          <w:lang w:eastAsia="zh-CN"/>
+        </w:rPr>
+        <w:t>、购买量</w:t>
+      </w:r>
+      <w:r>
+        <w:rPr>
+          <w:rFonts w:hint="eastAsia"/>
+          <w:color w:val="FF0000"/>
+          <w:lang w:eastAsia="zh-CN"/>
+        </w:rPr>
+        <w:t>、</w:t>
+      </w:r>
+      <w:r>
+        <w:rPr>
+          <w:rFonts w:hint="eastAsia"/>
+          <w:color w:val="FF0000"/>
+          <w:lang w:eastAsia="zh-CN"/>
+        </w:rPr>
+        <w:t>成本、毛利率。</w:t>
+      </w:r>
+    </w:p>
+    <w:p>
+      <w:pPr>
+        <w:pStyle w:val="Normal1"/>
+        <w:rPr>
+          <w:lang w:eastAsia="zh-CN"/>
+        </w:rPr>
+      </w:pPr>
+    </w:p>
+    <w:p>
+      <w:pPr>
+        <w:pStyle w:val="2"/>
         <w:keepNext w:val="0"/>
         <w:keepLines w:val="0"/>
         <w:spacing w:before="240" w:after="40"/>
@@ -768,34 +959,17 @@
         </w:rPr>
         <w:t>你的模型中选择</w:t>
       </w:r>
-      <w:r>
-        <w:fldChar w:fldCharType="begin"/>
-      </w:r>
-      <w:r>
-        <w:rPr>
-          <w:lang w:eastAsia="zh-CN"/>
-        </w:rPr>
-        <w:instrText xml:space="preserve"> HYPERLINK "https://classroom.udacity.com/courses/ud976/lessons/4e33b70a-72a4-47cb-959a-28632ae6aaff/concepts/631d190c-8626-4dd7-92df-f5bd96913c48" \h </w:instrText>
-      </w:r>
-      <w:r>
-        <w:fldChar w:fldCharType="separate"/>
-      </w:r>
-      <w:r>
-        <w:rPr>
-          <w:color w:val="1155CC"/>
-          <w:u w:val="single"/>
-          <w:lang w:eastAsia="zh-CN"/>
-        </w:rPr>
-        <w:t>预测变量</w:t>
-      </w:r>
-      <w:r>
-        <w:rPr>
-          <w:color w:val="1155CC"/>
-          <w:u w:val="single"/>
-        </w:rPr>
-        <w:fldChar w:fldCharType="end"/>
-      </w:r>
       <w:hyperlink r:id="rId5">
+        <w:r>
+          <w:rPr>
+            <w:color w:val="1155CC"/>
+            <w:u w:val="single"/>
+            <w:lang w:eastAsia="zh-CN"/>
+          </w:rPr>
+          <w:t>预测变量</w:t>
+        </w:r>
+      </w:hyperlink>
+      <w:hyperlink r:id="rId6">
         <w:r>
           <w:rPr>
             <w:color w:val="1155CC"/>
@@ -863,31 +1037,15 @@
         </w:rPr>
         <w:t>参阅</w:t>
       </w:r>
-      <w:r>
-        <w:fldChar w:fldCharType="begin"/>
-      </w:r>
-      <w:r>
-        <w:rPr>
-          <w:lang w:eastAsia="zh-CN"/>
-        </w:rPr>
-        <w:instrText>HYPERLINK "https://classroom.udacity.com/nanodegrees/nd100-cn/parts/23f15771-2196-4410-90b8-6661c3694682/modules/51c76090-9346-4506-8f01-bfae811dcc94/lessons/316c6f13-a660-456e-86a6-bbae79f8c577/concepts/631d190c-8626-4dd7-92df-f5bd96913c48"</w:instrText>
-      </w:r>
-      <w:r>
-        <w:fldChar w:fldCharType="separate"/>
-      </w:r>
-      <w:r>
-        <w:rPr>
-          <w:rStyle w:val="Hyperlink"/>
-          <w:lang w:eastAsia="zh-CN"/>
-        </w:rPr>
-        <w:t>这节课</w:t>
-      </w:r>
-      <w:r>
-        <w:rPr>
-          <w:rStyle w:val="Hyperlink"/>
-        </w:rPr>
-        <w:fldChar w:fldCharType="end"/>
-      </w:r>
+      <w:hyperlink r:id="rId7" w:history="1">
+        <w:r>
+          <w:rPr>
+            <w:rStyle w:val="a5"/>
+            <w:lang w:eastAsia="zh-CN"/>
+          </w:rPr>
+          <w:t>这节课</w:t>
+        </w:r>
+      </w:hyperlink>
       <w:r>
         <w:rPr>
           <w:lang w:eastAsia="zh-CN"/>
@@ -924,6 +1082,46 @@
     <w:p>
       <w:pPr>
         <w:pStyle w:val="Normal1"/>
+        <w:ind w:left="720"/>
+        <w:contextualSpacing/>
+      </w:pPr>
+    </w:p>
+    <w:p>
+      <w:pPr>
+        <w:pStyle w:val="Normal1"/>
+        <w:numPr>
+          <w:ilvl w:val="0"/>
+          <w:numId w:val="4"/>
+        </w:numPr>
+        <w:contextualSpacing/>
+        <w:rPr>
+          <w:rFonts w:hint="eastAsia"/>
+          <w:lang w:eastAsia="zh-CN"/>
+        </w:rPr>
+      </w:pPr>
+      <w:r>
+        <w:rPr>
+          <w:rFonts w:hint="eastAsia"/>
+          <w:lang w:eastAsia="zh-CN"/>
+        </w:rPr>
+        <w:t>我们的目的是要预测新一批客户的购买总价，将这个变量作为目标变量；</w:t>
+      </w:r>
+      <w:bookmarkStart w:id="4" w:name="_GoBack"/>
+      <w:bookmarkEnd w:id="4"/>
+      <w:r>
+        <w:rPr>
+          <w:rFonts w:hint="eastAsia"/>
+          <w:lang w:eastAsia="zh-CN"/>
+        </w:rPr>
+        <w:t>已有的数据有数值型数据和非数值型数据，首先计算各个数值型数据与</w:t>
+      </w:r>
+    </w:p>
+    <w:p>
+      <w:pPr>
+        <w:pStyle w:val="Normal1"/>
+        <w:rPr>
+          <w:lang w:eastAsia="zh-CN"/>
+        </w:rPr>
       </w:pPr>
     </w:p>
     <w:p>
@@ -956,15 +1154,7 @@
         <w:rPr>
           <w:lang w:eastAsia="zh-CN"/>
         </w:rPr>
-        <w:t>使用你的</w:t>
-      </w:r>
-      <w:bookmarkStart w:id="4" w:name="_GoBack"/>
-      <w:bookmarkEnd w:id="4"/>
-      <w:r>
-        <w:rPr>
-          <w:lang w:eastAsia="zh-CN"/>
-        </w:rPr>
-        <w:t>回归模型产生的统计学结果证明你的推理过程。</w:t>
+        <w:t>使用你的回归模型产生的统计学结果证明你的推理过程。</w:t>
       </w:r>
       <w:r>
         <w:rPr>
@@ -1061,6 +1251,7 @@
         <w:rPr>
           <w:lang w:eastAsia="zh-CN"/>
         </w:rPr>
+        <w:lastRenderedPageBreak/>
         <w:t>根据提供的数据，</w:t>
       </w:r>
       <w:r>
@@ -1117,7 +1308,7 @@
     </w:p>
     <w:p>
       <w:pPr>
-        <w:pStyle w:val="ListParagraph"/>
+        <w:pStyle w:val="a6"/>
         <w:rPr>
           <w:lang w:eastAsia="zh-CN"/>
         </w:rPr>
@@ -1185,7 +1376,6 @@
           <w:b/>
           <w:lang w:eastAsia="zh-CN"/>
         </w:rPr>
-        <w:lastRenderedPageBreak/>
         <w:t>例如：</w:t>
       </w:r>
       <w:r>
@@ -1361,7 +1551,7 @@
       </w:r>
       <w:r>
         <w:rPr>
-          <w:rFonts w:ascii="SimSun" w:eastAsia="SimSun" w:hAnsi="SimSun" w:cs="SimSun"/>
+          <w:rFonts w:ascii="宋体" w:hAnsi="宋体" w:cs="宋体"/>
           <w:color w:val="auto"/>
           <w:szCs w:val="21"/>
           <w:shd w:val="clear" w:color="auto" w:fill="FFFFFF"/>
@@ -1410,7 +1600,7 @@
       </w:r>
       <w:r>
         <w:rPr>
-          <w:rFonts w:ascii="SimSun" w:eastAsia="SimSun" w:hAnsi="SimSun" w:cs="SimSun"/>
+          <w:rFonts w:ascii="宋体" w:hAnsi="宋体" w:cs="宋体"/>
           <w:color w:val="auto"/>
           <w:szCs w:val="21"/>
           <w:shd w:val="clear" w:color="auto" w:fill="FFFFFF"/>
@@ -1430,7 +1620,7 @@
       </w:r>
       <w:r>
         <w:rPr>
-          <w:rFonts w:ascii="SimSun" w:eastAsia="SimSun" w:hAnsi="SimSun" w:cs="SimSun"/>
+          <w:rFonts w:ascii="宋体" w:hAnsi="宋体" w:cs="宋体"/>
           <w:color w:val="auto"/>
           <w:szCs w:val="21"/>
           <w:shd w:val="clear" w:color="auto" w:fill="FFFFFF"/>
@@ -1450,7 +1640,7 @@
       </w:r>
       <w:r>
         <w:rPr>
-          <w:rFonts w:ascii="SimSun" w:eastAsia="SimSun" w:hAnsi="SimSun" w:cs="SimSun"/>
+          <w:rFonts w:ascii="宋体" w:hAnsi="宋体" w:cs="宋体"/>
           <w:color w:val="auto"/>
           <w:szCs w:val="21"/>
           <w:shd w:val="clear" w:color="auto" w:fill="FFFFFF"/>
@@ -1470,7 +1660,7 @@
       </w:r>
       <w:r>
         <w:rPr>
-          <w:rFonts w:ascii="SimSun" w:eastAsia="SimSun" w:hAnsi="SimSun" w:cs="SimSun"/>
+          <w:rFonts w:ascii="宋体" w:hAnsi="宋体" w:cs="宋体"/>
           <w:color w:val="auto"/>
           <w:szCs w:val="21"/>
           <w:shd w:val="clear" w:color="auto" w:fill="FFFFFF"/>
@@ -1537,7 +1727,7 @@
     </w:p>
     <w:p>
       <w:pPr>
-        <w:pStyle w:val="Heading2"/>
+        <w:pStyle w:val="2"/>
         <w:contextualSpacing w:val="0"/>
         <w:rPr>
           <w:lang w:eastAsia="zh-CN"/>
@@ -1963,10 +2153,10 @@
         </w:rPr>
         <w:t>请根据此处的</w:t>
       </w:r>
-      <w:hyperlink r:id="rId6" w:anchor="!/rubrics/1191/view" w:history="1">
+      <w:hyperlink r:id="rId8" w:anchor="!/rubrics/1191/view" w:history="1">
         <w:r>
           <w:rPr>
-            <w:rStyle w:val="Hyperlink"/>
+            <w:rStyle w:val="a5"/>
             <w:lang w:eastAsia="zh-CN"/>
           </w:rPr>
           <w:t>审核标准</w:t>
@@ -2008,8 +2198,121 @@
 </file>
 
 <file path=word/numbering.xml><?xml version="1.0" encoding="utf-8"?>
-<w:numbering xmlns:wpc="http://schemas.microsoft.com/office/word/2010/wordprocessingCanvas" xmlns:mo="http://schemas.microsoft.com/office/mac/office/2008/main" xmlns:mc="http://schemas.openxmlformats.org/markup-compatibility/2006" xmlns:mv="urn:schemas-microsoft-com:mac:vml" xmlns:o="urn:schemas-microsoft-com:office:office" xmlns:r="http://schemas.openxmlformats.org/officeDocument/2006/relationships" xmlns:m="http://schemas.openxmlformats.org/officeDocument/2006/math" xmlns:v="urn:schemas-microsoft-com:vml" xmlns:wp14="http://schemas.microsoft.com/office/word/2010/wordprocessingDrawing" xmlns:wp="http://schemas.openxmlformats.org/drawingml/2006/wordprocessingDrawing" xmlns:w10="urn:schemas-microsoft-com:office:word" xmlns:w="http://schemas.openxmlformats.org/wordprocessingml/2006/main" xmlns:w14="http://schemas.microsoft.com/office/word/2010/wordml" xmlns:w15="http://schemas.microsoft.com/office/word/2012/wordml" xmlns:wpg="http://schemas.microsoft.com/office/word/2010/wordprocessingGroup" xmlns:wpi="http://schemas.microsoft.com/office/word/2010/wordprocessingInk" xmlns:wne="http://schemas.microsoft.com/office/word/2006/wordml" xmlns:wps="http://schemas.microsoft.com/office/word/2010/wordprocessingShape" mc:Ignorable="w14 w15 wp14">
-  <w:abstractNum w:abstractNumId="0">
+<w:numbering xmlns:wpc="http://schemas.microsoft.com/office/word/2010/wordprocessingCanvas" xmlns:cx="http://schemas.microsoft.com/office/drawing/2014/chartex" xmlns:cx1="http://schemas.microsoft.com/office/drawing/2015/9/8/chartex" xmlns:cx2="http://schemas.microsoft.com/office/drawing/2015/10/21/chartex" xmlns:cx3="http://schemas.microsoft.com/office/drawing/2016/5/9/chartex" xmlns:cx4="http://schemas.microsoft.com/office/drawing/2016/5/10/chartex" xmlns:cx5="http://schemas.microsoft.com/office/drawing/2016/5/11/chartex" xmlns:cx6="http://schemas.microsoft.com/office/drawing/2016/5/12/chartex" xmlns:cx7="http://schemas.microsoft.com/office/drawing/2016/5/13/chartex" xmlns:cx8="http://schemas.microsoft.com/office/drawing/2016/5/14/chartex" xmlns:mc="http://schemas.openxmlformats.org/markup-compatibility/2006" xmlns:aink="http://schemas.microsoft.com/office/drawing/2016/ink" xmlns:am3d="http://schemas.microsoft.com/office/drawing/2017/model3d" xmlns:o="urn:schemas-microsoft-com:office:office" xmlns:r="http://schemas.openxmlformats.org/officeDocument/2006/relationships" xmlns:m="http://schemas.openxmlformats.org/officeDocument/2006/math" xmlns:v="urn:schemas-microsoft-com:vml" xmlns:wp14="http://schemas.microsoft.com/office/word/2010/wordprocessingDrawing" xmlns:wp="http://schemas.openxmlformats.org/drawingml/2006/wordprocessingDrawing" xmlns:w10="urn:schemas-microsoft-com:office:word" xmlns:w="http://schemas.openxmlformats.org/wordprocessingml/2006/main" xmlns:w14="http://schemas.microsoft.com/office/word/2010/wordml" xmlns:w15="http://schemas.microsoft.com/office/word/2012/wordml" xmlns:w16cid="http://schemas.microsoft.com/office/word/2016/wordml/cid" xmlns:w16se="http://schemas.microsoft.com/office/word/2015/wordml/symex" xmlns:wpg="http://schemas.microsoft.com/office/word/2010/wordprocessingGroup" xmlns:wpi="http://schemas.microsoft.com/office/word/2010/wordprocessingInk" xmlns:wne="http://schemas.microsoft.com/office/word/2006/wordml" xmlns:wps="http://schemas.microsoft.com/office/word/2010/wordprocessingShape" mc:Ignorable="w14 w15 w16se w16cid wp14">
+  <w:abstractNum w:abstractNumId="0" w15:restartNumberingAfterBreak="0">
+    <w:nsid w:val="5F336554"/>
+    <w:multiLevelType w:val="hybridMultilevel"/>
+    <w:tmpl w:val="1072657E"/>
+    <w:lvl w:ilvl="0" w:tplc="04090001">
+      <w:start w:val="1"/>
+      <w:numFmt w:val="bullet"/>
+      <w:lvlText w:val=""/>
+      <w:lvlJc w:val="left"/>
+      <w:pPr>
+        <w:ind w:left="1140" w:hanging="420"/>
+      </w:pPr>
+      <w:rPr>
+        <w:rFonts w:ascii="Wingdings" w:hAnsi="Wingdings" w:hint="default"/>
+      </w:rPr>
+    </w:lvl>
+    <w:lvl w:ilvl="1" w:tplc="04090003" w:tentative="1">
+      <w:start w:val="1"/>
+      <w:numFmt w:val="bullet"/>
+      <w:lvlText w:val=""/>
+      <w:lvlJc w:val="left"/>
+      <w:pPr>
+        <w:ind w:left="1560" w:hanging="420"/>
+      </w:pPr>
+      <w:rPr>
+        <w:rFonts w:ascii="Wingdings" w:hAnsi="Wingdings" w:hint="default"/>
+      </w:rPr>
+    </w:lvl>
+    <w:lvl w:ilvl="2" w:tplc="04090005" w:tentative="1">
+      <w:start w:val="1"/>
+      <w:numFmt w:val="bullet"/>
+      <w:lvlText w:val=""/>
+      <w:lvlJc w:val="left"/>
+      <w:pPr>
+        <w:ind w:left="1980" w:hanging="420"/>
+      </w:pPr>
+      <w:rPr>
+        <w:rFonts w:ascii="Wingdings" w:hAnsi="Wingdings" w:hint="default"/>
+      </w:rPr>
+    </w:lvl>
+    <w:lvl w:ilvl="3" w:tplc="04090001" w:tentative="1">
+      <w:start w:val="1"/>
+      <w:numFmt w:val="bullet"/>
+      <w:lvlText w:val=""/>
+      <w:lvlJc w:val="left"/>
+      <w:pPr>
+        <w:ind w:left="2400" w:hanging="420"/>
+      </w:pPr>
+      <w:rPr>
+        <w:rFonts w:ascii="Wingdings" w:hAnsi="Wingdings" w:hint="default"/>
+      </w:rPr>
+    </w:lvl>
+    <w:lvl w:ilvl="4" w:tplc="04090003" w:tentative="1">
+      <w:start w:val="1"/>
+      <w:numFmt w:val="bullet"/>
+      <w:lvlText w:val=""/>
+      <w:lvlJc w:val="left"/>
+      <w:pPr>
+        <w:ind w:left="2820" w:hanging="420"/>
+      </w:pPr>
+      <w:rPr>
+        <w:rFonts w:ascii="Wingdings" w:hAnsi="Wingdings" w:hint="default"/>
+      </w:rPr>
+    </w:lvl>
+    <w:lvl w:ilvl="5" w:tplc="04090005" w:tentative="1">
+      <w:start w:val="1"/>
+      <w:numFmt w:val="bullet"/>
+      <w:lvlText w:val=""/>
+      <w:lvlJc w:val="left"/>
+      <w:pPr>
+        <w:ind w:left="3240" w:hanging="420"/>
+      </w:pPr>
+      <w:rPr>
+        <w:rFonts w:ascii="Wingdings" w:hAnsi="Wingdings" w:hint="default"/>
+      </w:rPr>
+    </w:lvl>
+    <w:lvl w:ilvl="6" w:tplc="04090001" w:tentative="1">
+      <w:start w:val="1"/>
+      <w:numFmt w:val="bullet"/>
+      <w:lvlText w:val=""/>
+      <w:lvlJc w:val="left"/>
+      <w:pPr>
+        <w:ind w:left="3660" w:hanging="420"/>
+      </w:pPr>
+      <w:rPr>
+        <w:rFonts w:ascii="Wingdings" w:hAnsi="Wingdings" w:hint="default"/>
+      </w:rPr>
+    </w:lvl>
+    <w:lvl w:ilvl="7" w:tplc="04090003" w:tentative="1">
+      <w:start w:val="1"/>
+      <w:numFmt w:val="bullet"/>
+      <w:lvlText w:val=""/>
+      <w:lvlJc w:val="left"/>
+      <w:pPr>
+        <w:ind w:left="4080" w:hanging="420"/>
+      </w:pPr>
+      <w:rPr>
+        <w:rFonts w:ascii="Wingdings" w:hAnsi="Wingdings" w:hint="default"/>
+      </w:rPr>
+    </w:lvl>
+    <w:lvl w:ilvl="8" w:tplc="04090005" w:tentative="1">
+      <w:start w:val="1"/>
+      <w:numFmt w:val="bullet"/>
+      <w:lvlText w:val=""/>
+      <w:lvlJc w:val="left"/>
+      <w:pPr>
+        <w:ind w:left="4500" w:hanging="420"/>
+      </w:pPr>
+      <w:rPr>
+        <w:rFonts w:ascii="Wingdings" w:hAnsi="Wingdings" w:hint="default"/>
+      </w:rPr>
+    </w:lvl>
+  </w:abstractNum>
+  <w:abstractNum w:abstractNumId="1" w15:restartNumberingAfterBreak="0">
     <w:nsid w:val="63DE7BBA"/>
     <w:multiLevelType w:val="multilevel"/>
     <w:tmpl w:val="E64205C0"/>
@@ -2122,7 +2425,7 @@
       </w:rPr>
     </w:lvl>
   </w:abstractNum>
-  <w:abstractNum w:abstractNumId="1">
+  <w:abstractNum w:abstractNumId="2" w15:restartNumberingAfterBreak="0">
     <w:nsid w:val="78AF20B5"/>
     <w:multiLevelType w:val="multilevel"/>
     <w:tmpl w:val="ECA62A30"/>
@@ -2235,7 +2538,7 @@
       </w:rPr>
     </w:lvl>
   </w:abstractNum>
-  <w:abstractNum w:abstractNumId="2">
+  <w:abstractNum w:abstractNumId="3" w15:restartNumberingAfterBreak="0">
     <w:nsid w:val="7B2B6AC0"/>
     <w:multiLevelType w:val="multilevel"/>
     <w:tmpl w:val="35AA18E6"/>
@@ -2349,19 +2652,22 @@
     </w:lvl>
   </w:abstractNum>
   <w:num w:numId="1">
-    <w:abstractNumId w:val="0"/>
+    <w:abstractNumId w:val="1"/>
   </w:num>
   <w:num w:numId="2">
-    <w:abstractNumId w:val="1"/>
+    <w:abstractNumId w:val="2"/>
   </w:num>
   <w:num w:numId="3">
-    <w:abstractNumId w:val="2"/>
+    <w:abstractNumId w:val="3"/>
+  </w:num>
+  <w:num w:numId="4">
+    <w:abstractNumId w:val="0"/>
   </w:num>
 </w:numbering>
 </file>
 
 <file path=word/styles.xml><?xml version="1.0" encoding="utf-8"?>
-<w:styles xmlns:mc="http://schemas.openxmlformats.org/markup-compatibility/2006" xmlns:r="http://schemas.openxmlformats.org/officeDocument/2006/relationships" xmlns:w="http://schemas.openxmlformats.org/wordprocessingml/2006/main" xmlns:w14="http://schemas.microsoft.com/office/word/2010/wordml" xmlns:w15="http://schemas.microsoft.com/office/word/2012/wordml" mc:Ignorable="w14 w15">
+<w:styles xmlns:mc="http://schemas.openxmlformats.org/markup-compatibility/2006" xmlns:r="http://schemas.openxmlformats.org/officeDocument/2006/relationships" xmlns:w="http://schemas.openxmlformats.org/wordprocessingml/2006/main" xmlns:w14="http://schemas.microsoft.com/office/word/2010/wordml" xmlns:w15="http://schemas.microsoft.com/office/word/2012/wordml" xmlns:w16cid="http://schemas.microsoft.com/office/word/2016/wordml/cid" xmlns:w16se="http://schemas.microsoft.com/office/word/2015/wordml/symex" mc:Ignorable="w14 w15 w16se w16cid">
   <w:docDefaults>
     <w:rPrDefault>
       <w:rPr>
@@ -2378,7 +2684,7 @@
       </w:pPr>
     </w:pPrDefault>
   </w:docDefaults>
-  <w:latentStyles w:defLockedState="0" w:defUIPriority="99" w:defSemiHidden="0" w:defUnhideWhenUsed="0" w:defQFormat="0" w:count="380">
+  <w:latentStyles w:defLockedState="0" w:defUIPriority="99" w:defSemiHidden="0" w:defUnhideWhenUsed="0" w:defQFormat="0" w:count="375">
     <w:lsdException w:name="Normal" w:uiPriority="0" w:qFormat="1"/>
     <w:lsdException w:name="heading 1" w:uiPriority="9" w:qFormat="1"/>
     <w:lsdException w:name="heading 2" w:semiHidden="1" w:uiPriority="9" w:unhideWhenUsed="1" w:qFormat="1"/>
@@ -2751,11 +3057,11 @@
     <w:lsdException w:name="List Table 6 Colorful Accent 6" w:uiPriority="51"/>
     <w:lsdException w:name="List Table 7 Colorful Accent 6" w:uiPriority="52"/>
   </w:latentStyles>
-  <w:style w:type="paragraph" w:default="1" w:styleId="Normal">
+  <w:style w:type="paragraph" w:default="1" w:styleId="a">
     <w:name w:val="Normal"/>
     <w:qFormat/>
   </w:style>
-  <w:style w:type="paragraph" w:styleId="Heading1">
+  <w:style w:type="paragraph" w:styleId="1">
     <w:name w:val="heading 1"/>
     <w:basedOn w:val="Normal1"/>
     <w:next w:val="Normal1"/>
@@ -2771,7 +3077,7 @@
       <w:szCs w:val="40"/>
     </w:rPr>
   </w:style>
-  <w:style w:type="paragraph" w:styleId="Heading2">
+  <w:style w:type="paragraph" w:styleId="2">
     <w:name w:val="heading 2"/>
     <w:basedOn w:val="Normal1"/>
     <w:next w:val="Normal1"/>
@@ -2787,7 +3093,7 @@
       <w:szCs w:val="32"/>
     </w:rPr>
   </w:style>
-  <w:style w:type="paragraph" w:styleId="Heading3">
+  <w:style w:type="paragraph" w:styleId="3">
     <w:name w:val="heading 3"/>
     <w:basedOn w:val="Normal1"/>
     <w:next w:val="Normal1"/>
@@ -2804,7 +3110,7 @@
       <w:szCs w:val="28"/>
     </w:rPr>
   </w:style>
-  <w:style w:type="paragraph" w:styleId="Heading4">
+  <w:style w:type="paragraph" w:styleId="4">
     <w:name w:val="heading 4"/>
     <w:basedOn w:val="Normal1"/>
     <w:next w:val="Normal1"/>
@@ -2821,7 +3127,7 @@
       <w:szCs w:val="24"/>
     </w:rPr>
   </w:style>
-  <w:style w:type="paragraph" w:styleId="Heading5">
+  <w:style w:type="paragraph" w:styleId="5">
     <w:name w:val="heading 5"/>
     <w:basedOn w:val="Normal1"/>
     <w:next w:val="Normal1"/>
@@ -2836,7 +3142,7 @@
       <w:color w:val="666666"/>
     </w:rPr>
   </w:style>
-  <w:style w:type="paragraph" w:styleId="Heading6">
+  <w:style w:type="paragraph" w:styleId="6">
     <w:name w:val="heading 6"/>
     <w:basedOn w:val="Normal1"/>
     <w:next w:val="Normal1"/>
@@ -2852,13 +3158,13 @@
       <w:color w:val="666666"/>
     </w:rPr>
   </w:style>
-  <w:style w:type="character" w:default="1" w:styleId="DefaultParagraphFont">
+  <w:style w:type="character" w:default="1" w:styleId="a0">
     <w:name w:val="Default Paragraph Font"/>
     <w:uiPriority w:val="1"/>
     <w:semiHidden/>
     <w:unhideWhenUsed/>
   </w:style>
-  <w:style w:type="table" w:default="1" w:styleId="TableNormal">
+  <w:style w:type="table" w:default="1" w:styleId="a1">
     <w:name w:val="Normal Table"/>
     <w:uiPriority w:val="99"/>
     <w:semiHidden/>
@@ -2873,7 +3179,7 @@
       </w:tblCellMar>
     </w:tblPr>
   </w:style>
-  <w:style w:type="numbering" w:default="1" w:styleId="NoList">
+  <w:style w:type="numbering" w:default="1" w:styleId="a2">
     <w:name w:val="No List"/>
     <w:uiPriority w:val="99"/>
     <w:semiHidden/>
@@ -2882,7 +3188,7 @@
   <w:style w:type="paragraph" w:customStyle="1" w:styleId="Normal1">
     <w:name w:val="Normal1"/>
   </w:style>
-  <w:style w:type="paragraph" w:styleId="Title">
+  <w:style w:type="paragraph" w:styleId="a3">
     <w:name w:val="Title"/>
     <w:basedOn w:val="Normal1"/>
     <w:next w:val="Normal1"/>
@@ -2897,7 +3203,7 @@
       <w:szCs w:val="52"/>
     </w:rPr>
   </w:style>
-  <w:style w:type="paragraph" w:styleId="Subtitle">
+  <w:style w:type="paragraph" w:styleId="a4">
     <w:name w:val="Subtitle"/>
     <w:basedOn w:val="Normal1"/>
     <w:next w:val="Normal1"/>
@@ -2913,9 +3219,9 @@
       <w:szCs w:val="30"/>
     </w:rPr>
   </w:style>
-  <w:style w:type="character" w:styleId="Hyperlink">
+  <w:style w:type="character" w:styleId="a5">
     <w:name w:val="Hyperlink"/>
-    <w:basedOn w:val="DefaultParagraphFont"/>
+    <w:basedOn w:val="a0"/>
     <w:uiPriority w:val="99"/>
     <w:unhideWhenUsed/>
     <w:rsid w:val="00510A32"/>
@@ -2924,9 +3230,9 @@
       <w:u w:val="single"/>
     </w:rPr>
   </w:style>
-  <w:style w:type="paragraph" w:styleId="ListParagraph">
+  <w:style w:type="paragraph" w:styleId="a6">
     <w:name w:val="List Paragraph"/>
-    <w:basedOn w:val="Normal"/>
+    <w:basedOn w:val="a"/>
     <w:uiPriority w:val="34"/>
     <w:qFormat/>
     <w:rsid w:val="00153192"/>
@@ -2935,9 +3241,9 @@
       <w:contextualSpacing/>
     </w:pPr>
   </w:style>
-  <w:style w:type="character" w:styleId="Strong">
+  <w:style w:type="character" w:styleId="a7">
     <w:name w:val="Strong"/>
-    <w:basedOn w:val="DefaultParagraphFont"/>
+    <w:basedOn w:val="a0"/>
     <w:uiPriority w:val="22"/>
     <w:qFormat/>
     <w:rsid w:val="004915C9"/>
@@ -2946,9 +3252,9 @@
       <w:bCs/>
     </w:rPr>
   </w:style>
-  <w:style w:type="character" w:styleId="FollowedHyperlink">
+  <w:style w:type="character" w:styleId="a8">
     <w:name w:val="FollowedHyperlink"/>
-    <w:basedOn w:val="DefaultParagraphFont"/>
+    <w:basedOn w:val="a0"/>
     <w:uiPriority w:val="99"/>
     <w:semiHidden/>
     <w:unhideWhenUsed/>

</xml_diff>